<commit_message>
COMP270: Week 7 materials and week 5 fixes
</commit_message>
<xml_diff>
--- a/COMP270/05/2020-21-COMP270-05-seminar-materials.docx
+++ b/COMP270/05/2020-21-COMP270-05-seminar-materials.docx
@@ -53,6 +53,7 @@
     </w:p>
     <w:p>
       <w:pPr>
+        <w:spacing w:after="0"/>
         <w:rPr>
           <w:color w:val="265F65" w:themeColor="accent2" w:themeShade="80"/>
           <w:lang w:val="en-GB"/>
@@ -101,43 +102,137 @@
           <w:lang w:val="en-GB"/>
         </w:rPr>
         <w:br/>
-        <w:t>Y</w:t>
-      </w:r>
-      <w:r>
+        <w:t>You might also like to read the following guides for working with algebraic expressions:</w:t>
+      </w:r>
+    </w:p>
+    <w:p>
+      <w:pPr>
+        <w:pStyle w:val="ListParagraph"/>
+        <w:numPr>
+          <w:ilvl w:val="0"/>
+          <w:numId w:val="33"/>
+        </w:numPr>
+        <w:spacing w:after="0"/>
         <w:rPr>
           <w:color w:val="265F65" w:themeColor="accent2" w:themeShade="80"/>
-          <w:lang w:val="en-GB"/>
+        </w:rPr>
+      </w:pPr>
+      <w:hyperlink r:id="rId12" w:history="1">
+        <w:r>
+          <w:rPr>
+            <w:rStyle w:val="Hyperlink"/>
+          </w:rPr>
+          <w:t>https://www.mathplanet.com/education/algebra-2/equations-and-inequalities/solve-equations-and-simplify-expressions</w:t>
+        </w:r>
+      </w:hyperlink>
+    </w:p>
+    <w:p>
+      <w:pPr>
+        <w:pStyle w:val="ListParagraph"/>
+        <w:numPr>
+          <w:ilvl w:val="0"/>
+          <w:numId w:val="33"/>
+        </w:numPr>
+        <w:spacing w:after="0"/>
+        <w:rPr>
+          <w:color w:val="265F65" w:themeColor="accent2" w:themeShade="80"/>
+        </w:rPr>
+      </w:pPr>
+      <w:hyperlink r:id="rId13" w:history="1">
+        <w:r>
+          <w:rPr>
+            <w:rStyle w:val="Hyperlink"/>
+          </w:rPr>
+          <w:t>https://www.chegg.com/study-101/how-to-study-math-algebra/</w:t>
+        </w:r>
+      </w:hyperlink>
+    </w:p>
+    <w:p>
+      <w:pPr>
+        <w:pStyle w:val="ListParagraph"/>
+        <w:numPr>
+          <w:ilvl w:val="0"/>
+          <w:numId w:val="33"/>
+        </w:numPr>
+        <w:spacing w:after="0"/>
+        <w:rPr>
+          <w:color w:val="265F65" w:themeColor="accent2" w:themeShade="80"/>
+        </w:rPr>
+      </w:pPr>
+      <w:hyperlink r:id="rId14" w:history="1">
+        <w:r>
+          <w:rPr>
+            <w:rStyle w:val="Hyperlink"/>
+          </w:rPr>
+          <w:t>https://sciencing.com/tips-for-solving-algebraic-equations-13712207.html</w:t>
+        </w:r>
+      </w:hyperlink>
+      <w:bookmarkStart w:id="0" w:name="_GoBack"/>
+      <w:bookmarkEnd w:id="0"/>
+    </w:p>
+    <w:p>
+      <w:pPr>
+        <w:spacing w:after="0"/>
+        <w:rPr>
+          <w:color w:val="265F65" w:themeColor="accent2" w:themeShade="80"/>
+        </w:rPr>
+      </w:pPr>
+      <w:r>
+        <w:rPr>
+          <w:color w:val="265F65" w:themeColor="accent2" w:themeShade="80"/>
+        </w:rPr>
+        <w:t>Y</w:t>
+      </w:r>
+      <w:r>
+        <w:rPr>
+          <w:color w:val="265F65" w:themeColor="accent2" w:themeShade="80"/>
         </w:rPr>
         <w:t xml:space="preserve">ou may find questions </w:t>
       </w:r>
       <w:r>
         <w:rPr>
           <w:color w:val="265F65" w:themeColor="accent2" w:themeShade="80"/>
-          <w:lang w:val="en-GB"/>
         </w:rPr>
         <w:t>3b</w:t>
       </w:r>
       <w:r>
         <w:rPr>
           <w:color w:val="265F65" w:themeColor="accent2" w:themeShade="80"/>
-          <w:lang w:val="en-GB"/>
         </w:rPr>
         <w:t xml:space="preserve"> and </w:t>
       </w:r>
       <w:r>
         <w:rPr>
           <w:color w:val="265F65" w:themeColor="accent2" w:themeShade="80"/>
-          <w:lang w:val="en-GB"/>
         </w:rPr>
         <w:t>4b</w:t>
       </w:r>
       <w:r>
         <w:rPr>
           <w:color w:val="265F65" w:themeColor="accent2" w:themeShade="80"/>
-          <w:lang w:val="en-GB"/>
         </w:rPr>
-        <w:t xml:space="preserve"> especially useful for worksheet 3…</w:t>
-      </w:r>
+        <w:t xml:space="preserve"> especially useful for worksheet </w:t>
+      </w:r>
+      <w:r>
+        <w:rPr>
+          <w:color w:val="265F65" w:themeColor="accent2" w:themeShade="80"/>
+        </w:rPr>
+        <w:t>2</w:t>
+      </w:r>
+      <w:r>
+        <w:rPr>
+          <w:color w:val="265F65" w:themeColor="accent2" w:themeShade="80"/>
+        </w:rPr>
+        <w:t>…</w:t>
+      </w:r>
+    </w:p>
+    <w:p>
+      <w:pPr>
+        <w:spacing w:after="0"/>
+        <w:rPr>
+          <w:color w:val="265F65" w:themeColor="accent2" w:themeShade="80"/>
+        </w:rPr>
+      </w:pPr>
     </w:p>
     <w:p>
       <w:pPr>
@@ -175,19 +270,7 @@
                   <w:rPr>
                     <w:rFonts w:ascii="Cambria Math" w:hAnsi="Cambria Math"/>
                   </w:rPr>
-                  <m:t>2</m:t>
-                </m:r>
-                <m:r>
-                  <w:rPr>
-                    <w:rFonts w:ascii="Cambria Math" w:hAnsi="Cambria Math"/>
-                  </w:rPr>
-                  <m:t>n+</m:t>
-                </m:r>
-                <m:r>
-                  <w:rPr>
-                    <w:rFonts w:ascii="Cambria Math" w:hAnsi="Cambria Math"/>
-                  </w:rPr>
-                  <m:t>3</m:t>
+                  <m:t>2n+3</m:t>
                 </m:r>
               </m:e>
             </m:d>
@@ -231,19 +314,7 @@
                   <w:rPr>
                     <w:rFonts w:ascii="Cambria Math" w:hAnsi="Cambria Math"/>
                   </w:rPr>
-                  <m:t>2</m:t>
-                </m:r>
-                <m:r>
-                  <w:rPr>
-                    <w:rFonts w:ascii="Cambria Math" w:hAnsi="Cambria Math"/>
-                  </w:rPr>
-                  <m:t>n-</m:t>
-                </m:r>
-                <m:r>
-                  <w:rPr>
-                    <w:rFonts w:ascii="Cambria Math" w:hAnsi="Cambria Math"/>
-                  </w:rPr>
-                  <m:t>3</m:t>
+                  <m:t>2n-3</m:t>
                 </m:r>
               </m:e>
             </m:d>
@@ -293,8 +364,6 @@
       <w:r>
         <w:t>:</w:t>
       </w:r>
-      <w:bookmarkStart w:id="0" w:name="_GoBack"/>
-      <w:bookmarkEnd w:id="0"/>
     </w:p>
     <w:p>
       <w:pPr>
@@ -540,13 +609,7 @@
           <w:rPr>
             <w:rFonts w:ascii="Cambria Math" w:hAnsi="Cambria Math"/>
           </w:rPr>
-          <m:t>+2xy=1</m:t>
-        </m:r>
-        <m:r>
-          <w:rPr>
-            <w:rFonts w:ascii="Cambria Math" w:hAnsi="Cambria Math"/>
-          </w:rPr>
-          <m:t>1</m:t>
+          <m:t>+2xy=11</m:t>
         </m:r>
       </m:oMath>
       <w:r>
@@ -1478,7 +1541,7 @@
       <w:r>
         <w:br/>
       </w:r>
-      <w:hyperlink r:id="rId12" w:history="1">
+      <w:hyperlink r:id="rId15" w:history="1">
         <w:r>
           <w:rPr>
             <w:rStyle w:val="Hyperlink"/>
@@ -1489,7 +1552,7 @@
       <w:r>
         <w:br/>
       </w:r>
-      <w:hyperlink r:id="rId13" w:history="1">
+      <w:hyperlink r:id="rId16" w:history="1">
         <w:r>
           <w:rPr>
             <w:rStyle w:val="Hyperlink"/>
@@ -1497,12 +1560,6 @@
           <w:t>https://www.mathsgenie.co.uk/resources/111_proof.pdf</w:t>
         </w:r>
       </w:hyperlink>
-    </w:p>
-    <w:p>
-      <w:pPr>
-        <w:spacing w:after="0"/>
-        <w:ind w:right="0"/>
-      </w:pPr>
       <w:r>
         <w:br w:type="page"/>
       </w:r>
@@ -1544,7 +1601,7 @@
           <w:lang w:val="en-GB"/>
         </w:rPr>
       </w:pPr>
-      <w:hyperlink r:id="rId14" w:history="1">
+      <w:hyperlink r:id="rId17" w:history="1">
         <w:r>
           <w:rPr>
             <w:rStyle w:val="Hyperlink"/>
@@ -1653,18 +1710,10 @@
         <w:t>Outline a technique for detecting collisions between the following</w:t>
       </w:r>
       <w:r>
-        <w:t xml:space="preserve"> combinations of object, considering </w:t>
-      </w:r>
-      <w:proofErr w:type="gramStart"/>
-      <w:r>
-        <w:t xml:space="preserve">whether </w:t>
-      </w:r>
-      <w:r>
-        <w:t>or not</w:t>
-      </w:r>
-      <w:proofErr w:type="gramEnd"/>
-      <w:r>
-        <w:t xml:space="preserve"> </w:t>
+        <w:t xml:space="preserve"> combinations of object, considering whether </w:t>
+      </w:r>
+      <w:r>
+        <w:t xml:space="preserve">or not </w:t>
       </w:r>
       <w:r>
         <w:t xml:space="preserve">the same </w:t>
@@ -1742,8 +1791,8 @@
       </w:r>
     </w:p>
     <w:sectPr>
-      <w:headerReference w:type="default" r:id="rId15"/>
-      <w:footerReference w:type="default" r:id="rId16"/>
+      <w:headerReference w:type="default" r:id="rId18"/>
+      <w:footerReference w:type="default" r:id="rId19"/>
       <w:type w:val="continuous"/>
       <w:pgSz w:w="12240" w:h="15840" w:code="1"/>
       <w:pgMar w:top="3600" w:right="720" w:bottom="360" w:left="1080" w:header="720" w:footer="360" w:gutter="0"/>
@@ -2605,7 +2654,7 @@
                       </a:ln>
                       <a:extLst>
                         <a:ext uri="{C572A759-6A51-4108-AA02-DFA0A04FC94B}">
-                          <ma14:wrappingTextBoxFlag xmlns:o="urn:schemas-microsoft-com:office:office" xmlns:v="urn:schemas-microsoft-com:vml" xmlns:w10="urn:schemas-microsoft-com:office:word" xmlns:w="http://schemas.openxmlformats.org/wordprocessingml/2006/main" xmlns:p="http://schemas.openxmlformats.org/presentationml/2006/main" xmlns:ma14="http://schemas.microsoft.com/office/mac/drawingml/2011/main" xmlns="" xmlns:lc="http://schemas.openxmlformats.org/drawingml/2006/lockedCanvas" val="1"/>
+                          <ma14:wrappingTextBoxFlag xmlns:lc="http://schemas.openxmlformats.org/drawingml/2006/lockedCanvas" xmlns="" xmlns:ma14="http://schemas.microsoft.com/office/mac/drawingml/2011/main" xmlns:p="http://schemas.openxmlformats.org/presentationml/2006/main" xmlns:w="http://schemas.openxmlformats.org/wordprocessingml/2006/main" xmlns:w10="urn:schemas-microsoft-com:office:word" xmlns:v="urn:schemas-microsoft-com:vml" xmlns:o="urn:schemas-microsoft-com:office:office" val="1"/>
                         </a:ext>
                       </a:extLst>
                     </wps:spPr>
@@ -4792,6 +4841,119 @@
     </w:lvl>
   </w:abstractNum>
   <w:abstractNum w:abstractNumId="29" w15:restartNumberingAfterBreak="0">
+    <w:nsid w:val="6DC15A6A"/>
+    <w:multiLevelType w:val="hybridMultilevel"/>
+    <w:tmpl w:val="B120BFF6"/>
+    <w:lvl w:ilvl="0" w:tplc="08090001">
+      <w:start w:val="1"/>
+      <w:numFmt w:val="bullet"/>
+      <w:lvlText w:val=""/>
+      <w:lvlJc w:val="left"/>
+      <w:pPr>
+        <w:ind w:left="720" w:hanging="360"/>
+      </w:pPr>
+      <w:rPr>
+        <w:rFonts w:ascii="Symbol" w:hAnsi="Symbol" w:hint="default"/>
+      </w:rPr>
+    </w:lvl>
+    <w:lvl w:ilvl="1" w:tplc="08090003" w:tentative="1">
+      <w:start w:val="1"/>
+      <w:numFmt w:val="bullet"/>
+      <w:lvlText w:val="o"/>
+      <w:lvlJc w:val="left"/>
+      <w:pPr>
+        <w:ind w:left="1440" w:hanging="360"/>
+      </w:pPr>
+      <w:rPr>
+        <w:rFonts w:ascii="Courier New" w:hAnsi="Courier New" w:cs="Courier New" w:hint="default"/>
+      </w:rPr>
+    </w:lvl>
+    <w:lvl w:ilvl="2" w:tplc="08090005" w:tentative="1">
+      <w:start w:val="1"/>
+      <w:numFmt w:val="bullet"/>
+      <w:lvlText w:val=""/>
+      <w:lvlJc w:val="left"/>
+      <w:pPr>
+        <w:ind w:left="2160" w:hanging="360"/>
+      </w:pPr>
+      <w:rPr>
+        <w:rFonts w:ascii="Wingdings" w:hAnsi="Wingdings" w:hint="default"/>
+      </w:rPr>
+    </w:lvl>
+    <w:lvl w:ilvl="3" w:tplc="08090001" w:tentative="1">
+      <w:start w:val="1"/>
+      <w:numFmt w:val="bullet"/>
+      <w:lvlText w:val=""/>
+      <w:lvlJc w:val="left"/>
+      <w:pPr>
+        <w:ind w:left="2880" w:hanging="360"/>
+      </w:pPr>
+      <w:rPr>
+        <w:rFonts w:ascii="Symbol" w:hAnsi="Symbol" w:hint="default"/>
+      </w:rPr>
+    </w:lvl>
+    <w:lvl w:ilvl="4" w:tplc="08090003" w:tentative="1">
+      <w:start w:val="1"/>
+      <w:numFmt w:val="bullet"/>
+      <w:lvlText w:val="o"/>
+      <w:lvlJc w:val="left"/>
+      <w:pPr>
+        <w:ind w:left="3600" w:hanging="360"/>
+      </w:pPr>
+      <w:rPr>
+        <w:rFonts w:ascii="Courier New" w:hAnsi="Courier New" w:cs="Courier New" w:hint="default"/>
+      </w:rPr>
+    </w:lvl>
+    <w:lvl w:ilvl="5" w:tplc="08090005" w:tentative="1">
+      <w:start w:val="1"/>
+      <w:numFmt w:val="bullet"/>
+      <w:lvlText w:val=""/>
+      <w:lvlJc w:val="left"/>
+      <w:pPr>
+        <w:ind w:left="4320" w:hanging="360"/>
+      </w:pPr>
+      <w:rPr>
+        <w:rFonts w:ascii="Wingdings" w:hAnsi="Wingdings" w:hint="default"/>
+      </w:rPr>
+    </w:lvl>
+    <w:lvl w:ilvl="6" w:tplc="08090001" w:tentative="1">
+      <w:start w:val="1"/>
+      <w:numFmt w:val="bullet"/>
+      <w:lvlText w:val=""/>
+      <w:lvlJc w:val="left"/>
+      <w:pPr>
+        <w:ind w:left="5040" w:hanging="360"/>
+      </w:pPr>
+      <w:rPr>
+        <w:rFonts w:ascii="Symbol" w:hAnsi="Symbol" w:hint="default"/>
+      </w:rPr>
+    </w:lvl>
+    <w:lvl w:ilvl="7" w:tplc="08090003" w:tentative="1">
+      <w:start w:val="1"/>
+      <w:numFmt w:val="bullet"/>
+      <w:lvlText w:val="o"/>
+      <w:lvlJc w:val="left"/>
+      <w:pPr>
+        <w:ind w:left="5760" w:hanging="360"/>
+      </w:pPr>
+      <w:rPr>
+        <w:rFonts w:ascii="Courier New" w:hAnsi="Courier New" w:cs="Courier New" w:hint="default"/>
+      </w:rPr>
+    </w:lvl>
+    <w:lvl w:ilvl="8" w:tplc="08090005" w:tentative="1">
+      <w:start w:val="1"/>
+      <w:numFmt w:val="bullet"/>
+      <w:lvlText w:val=""/>
+      <w:lvlJc w:val="left"/>
+      <w:pPr>
+        <w:ind w:left="6480" w:hanging="360"/>
+      </w:pPr>
+      <w:rPr>
+        <w:rFonts w:ascii="Wingdings" w:hAnsi="Wingdings" w:hint="default"/>
+      </w:rPr>
+    </w:lvl>
+  </w:abstractNum>
+  <w:abstractNum w:abstractNumId="30" w15:restartNumberingAfterBreak="0">
     <w:nsid w:val="6EB9761C"/>
     <w:multiLevelType w:val="hybridMultilevel"/>
     <w:tmpl w:val="AF4200D6"/>
@@ -4877,7 +5039,7 @@
       </w:pPr>
     </w:lvl>
   </w:abstractNum>
-  <w:abstractNum w:abstractNumId="30" w15:restartNumberingAfterBreak="0">
+  <w:abstractNum w:abstractNumId="31" w15:restartNumberingAfterBreak="0">
     <w:nsid w:val="74B10348"/>
     <w:multiLevelType w:val="hybridMultilevel"/>
     <w:tmpl w:val="05804044"/>
@@ -4990,7 +5152,7 @@
       </w:rPr>
     </w:lvl>
   </w:abstractNum>
-  <w:abstractNum w:abstractNumId="31" w15:restartNumberingAfterBreak="0">
+  <w:abstractNum w:abstractNumId="32" w15:restartNumberingAfterBreak="0">
     <w:nsid w:val="7696231C"/>
     <w:multiLevelType w:val="multilevel"/>
     <w:tmpl w:val="227AE85C"/>
@@ -5101,7 +5263,7 @@
     <w:abstractNumId w:val="11"/>
   </w:num>
   <w:num w:numId="9">
-    <w:abstractNumId w:val="29"/>
+    <w:abstractNumId w:val="30"/>
   </w:num>
   <w:num w:numId="10">
     <w:abstractNumId w:val="28"/>
@@ -5143,7 +5305,7 @@
     <w:abstractNumId w:val="21"/>
   </w:num>
   <w:num w:numId="23">
-    <w:abstractNumId w:val="31"/>
+    <w:abstractNumId w:val="32"/>
     <w:lvlOverride w:ilvl="0">
       <w:startOverride w:val="1"/>
     </w:lvlOverride>
@@ -5191,13 +5353,16 @@
     <w:abstractNumId w:val="22"/>
   </w:num>
   <w:num w:numId="30">
-    <w:abstractNumId w:val="30"/>
+    <w:abstractNumId w:val="31"/>
   </w:num>
   <w:num w:numId="31">
     <w:abstractNumId w:val="26"/>
   </w:num>
   <w:num w:numId="32">
     <w:abstractNumId w:val="24"/>
+  </w:num>
+  <w:num w:numId="33">
+    <w:abstractNumId w:val="29"/>
   </w:num>
 </w:numbering>
 </file>
@@ -6469,11 +6634,12 @@
 </file>
 
 <file path=customXml/item1.xml><?xml version="1.0" encoding="utf-8"?>
-<p:properties xmlns:p="http://schemas.microsoft.com/office/2006/metadata/properties" xmlns:xsi="http://www.w3.org/2001/XMLSchema-instance" xmlns:pc="http://schemas.microsoft.com/office/infopath/2007/PartnerControls">
-  <documentManagement>
-    <MediaServiceKeyPoints xmlns="71af3243-3dd4-4a8d-8c0d-dd76da1f02a5" xsi:nil="true"/>
-  </documentManagement>
-</p:properties>
+<?mso-contentType ?>
+<FormTemplates xmlns="http://schemas.microsoft.com/sharepoint/v3/contenttype/forms">
+  <Display>DocumentLibraryForm</Display>
+  <Edit>DocumentLibraryForm</Edit>
+  <New>DocumentLibraryForm</New>
+</FormTemplates>
 </file>
 
 <file path=customXml/item2.xml><?xml version="1.0" encoding="utf-8"?>
@@ -6688,12 +6854,11 @@
 </file>
 
 <file path=customXml/item3.xml><?xml version="1.0" encoding="utf-8"?>
-<?mso-contentType ?>
-<FormTemplates xmlns="http://schemas.microsoft.com/sharepoint/v3/contenttype/forms">
-  <Display>DocumentLibraryForm</Display>
-  <Edit>DocumentLibraryForm</Edit>
-  <New>DocumentLibraryForm</New>
-</FormTemplates>
+<p:properties xmlns:p="http://schemas.microsoft.com/office/2006/metadata/properties" xmlns:xsi="http://www.w3.org/2001/XMLSchema-instance" xmlns:pc="http://schemas.microsoft.com/office/infopath/2007/PartnerControls">
+  <documentManagement>
+    <MediaServiceKeyPoints xmlns="71af3243-3dd4-4a8d-8c0d-dd76da1f02a5" xsi:nil="true"/>
+  </documentManagement>
+</p:properties>
 </file>
 
 <file path=customXml/item4.xml><?xml version="1.0" encoding="utf-8"?>
@@ -6701,11 +6866,9 @@
 </file>
 
 <file path=customXml/itemProps1.xml><?xml version="1.0" encoding="utf-8"?>
-<ds:datastoreItem xmlns:ds="http://schemas.openxmlformats.org/officeDocument/2006/customXml" ds:itemID="{7F3DA2EC-68C9-4C94-AD7C-A9B5F46A07C9}">
+<ds:datastoreItem xmlns:ds="http://schemas.openxmlformats.org/officeDocument/2006/customXml" ds:itemID="{3A3CBC56-D0C2-4C95-83FC-0F95D866C298}">
   <ds:schemaRefs>
-    <ds:schemaRef ds:uri="http://schemas.microsoft.com/office/2006/metadata/properties"/>
-    <ds:schemaRef ds:uri="http://schemas.microsoft.com/office/infopath/2007/PartnerControls"/>
-    <ds:schemaRef ds:uri="71af3243-3dd4-4a8d-8c0d-dd76da1f02a5"/>
+    <ds:schemaRef ds:uri="http://schemas.microsoft.com/sharepoint/v3/contenttype/forms"/>
   </ds:schemaRefs>
 </ds:datastoreItem>
 </file>
@@ -6730,15 +6893,17 @@
 </file>
 
 <file path=customXml/itemProps3.xml><?xml version="1.0" encoding="utf-8"?>
-<ds:datastoreItem xmlns:ds="http://schemas.openxmlformats.org/officeDocument/2006/customXml" ds:itemID="{3A3CBC56-D0C2-4C95-83FC-0F95D866C298}">
+<ds:datastoreItem xmlns:ds="http://schemas.openxmlformats.org/officeDocument/2006/customXml" ds:itemID="{7F3DA2EC-68C9-4C94-AD7C-A9B5F46A07C9}">
   <ds:schemaRefs>
-    <ds:schemaRef ds:uri="http://schemas.microsoft.com/sharepoint/v3/contenttype/forms"/>
+    <ds:schemaRef ds:uri="http://schemas.microsoft.com/office/2006/metadata/properties"/>
+    <ds:schemaRef ds:uri="http://schemas.microsoft.com/office/infopath/2007/PartnerControls"/>
+    <ds:schemaRef ds:uri="71af3243-3dd4-4a8d-8c0d-dd76da1f02a5"/>
   </ds:schemaRefs>
 </ds:datastoreItem>
 </file>
 
 <file path=customXml/itemProps4.xml><?xml version="1.0" encoding="utf-8"?>
-<ds:datastoreItem xmlns:ds="http://schemas.openxmlformats.org/officeDocument/2006/customXml" ds:itemID="{D29F6A9F-A2C2-4630-985E-B9AB0D4E19A1}">
+<ds:datastoreItem xmlns:ds="http://schemas.openxmlformats.org/officeDocument/2006/customXml" ds:itemID="{8781BB8F-A588-40BF-8955-C4B546A02C0B}">
   <ds:schemaRefs>
     <ds:schemaRef ds:uri="http://schemas.openxmlformats.org/officeDocument/2006/bibliography"/>
   </ds:schemaRefs>

</xml_diff>